<commit_message>
modification de fichier de nico
</commit_message>
<xml_diff>
--- a/sprint_2/Documentation technique/Documentation_clientsansmission.docx
+++ b/sprint_2/Documentation technique/Documentation_clientsansmission.docx
@@ -7,6 +7,9 @@
         <w:rPr>
           <w:rFonts w:asciiTheme="majorHAnsi" w:eastAsiaTheme="majorEastAsia" w:hAnsiTheme="majorHAnsi" w:cstheme="majorBidi"/>
           <w:caps/>
+          <w:sz w:val="18"/>
+          <w:szCs w:val="18"/>
+          <w:lang w:val="fr-FR" w:eastAsia="fr-FR" w:bidi="ar-SA"/>
         </w:rPr>
         <w:id w:val="9370813"/>
         <w:docPartObj>
@@ -18,9 +21,6 @@
         <w:rPr>
           <w:rFonts w:ascii="Arial" w:eastAsiaTheme="minorHAnsi" w:hAnsi="Arial" w:cstheme="minorBidi"/>
           <w:caps w:val="0"/>
-          <w:sz w:val="18"/>
-          <w:szCs w:val="18"/>
-          <w:lang w:val="fr-FR" w:eastAsia="fr-FR" w:bidi="ar-SA"/>
         </w:rPr>
       </w:sdtEndPr>
       <w:sdtContent>
@@ -43,6 +43,9 @@
                 <w:rPr>
                   <w:rFonts w:asciiTheme="majorHAnsi" w:eastAsiaTheme="majorEastAsia" w:hAnsiTheme="majorHAnsi" w:cstheme="majorBidi"/>
                   <w:caps/>
+                  <w:sz w:val="18"/>
+                  <w:szCs w:val="18"/>
+                  <w:lang w:val="fr-FR" w:eastAsia="fr-FR" w:bidi="ar-SA"/>
                 </w:rPr>
                 <w:alias w:val="Société"/>
                 <w:id w:val="15524243"/>
@@ -52,6 +55,13 @@
                 <w:dataBinding w:prefixMappings="xmlns:ns0='http://schemas.openxmlformats.org/officeDocument/2006/extended-properties'" w:xpath="/ns0:Properties[1]/ns0:Company[1]" w:storeItemID="{6668398D-A668-4E3E-A5EB-62B293D839F1}"/>
                 <w:text/>
               </w:sdtPr>
+              <w:sdtEndPr>
+                <w:rPr>
+                  <w:sz w:val="20"/>
+                  <w:szCs w:val="20"/>
+                  <w:lang w:val="en-US" w:eastAsia="en-US" w:bidi="en-US"/>
+                </w:rPr>
+              </w:sdtEndPr>
               <w:sdtContent>
                 <w:tc>
                   <w:tcPr>
@@ -386,6 +396,8 @@
           <w:b/>
         </w:rPr>
       </w:pPr>
+      <w:proofErr w:type="spellStart"/>
+      <w:proofErr w:type="gramStart"/>
       <w:r>
         <w:rPr>
           <w:b/>
@@ -398,6 +410,8 @@
         </w:rPr>
         <w:t>lientsansmission</w:t>
       </w:r>
+      <w:proofErr w:type="spellEnd"/>
+      <w:proofErr w:type="gramEnd"/>
     </w:p>
     <w:p>
       <w:pPr>
@@ -418,9 +432,70 @@
         <w:t xml:space="preserve"> dans une nouvelle commande</w:t>
       </w:r>
     </w:p>
+    <w:p/>
+    <w:p/>
+    <w:p/>
+    <w:p>
+      <w:r>
+        <w:t xml:space="preserve">Test : </w:t>
+      </w:r>
+    </w:p>
+    <w:p/>
+    <w:p>
+      <w:r>
+        <w:rPr>
+          <w:noProof/>
+        </w:rPr>
+        <w:drawing>
+          <wp:inline distT="0" distB="0" distL="0" distR="0">
+            <wp:extent cx="5757545" cy="2863850"/>
+            <wp:effectExtent l="19050" t="0" r="0" b="0"/>
+            <wp:docPr id="1" name="Image 1"/>
+            <wp:cNvGraphicFramePr>
+              <a:graphicFrameLocks xmlns:a="http://schemas.openxmlformats.org/drawingml/2006/main" noChangeAspect="1"/>
+            </wp:cNvGraphicFramePr>
+            <a:graphic xmlns:a="http://schemas.openxmlformats.org/drawingml/2006/main">
+              <a:graphicData uri="http://schemas.openxmlformats.org/drawingml/2006/picture">
+                <pic:pic xmlns:pic="http://schemas.openxmlformats.org/drawingml/2006/picture">
+                  <pic:nvPicPr>
+                    <pic:cNvPr id="0" name="Picture 1"/>
+                    <pic:cNvPicPr>
+                      <a:picLocks noChangeAspect="1" noChangeArrowheads="1"/>
+                    </pic:cNvPicPr>
+                  </pic:nvPicPr>
+                  <pic:blipFill>
+                    <a:blip r:embed="rId7" cstate="print"/>
+                    <a:srcRect/>
+                    <a:stretch>
+                      <a:fillRect/>
+                    </a:stretch>
+                  </pic:blipFill>
+                  <pic:spPr bwMode="auto">
+                    <a:xfrm>
+                      <a:off x="0" y="0"/>
+                      <a:ext cx="5757545" cy="2863850"/>
+                    </a:xfrm>
+                    <a:prstGeom prst="rect">
+                      <a:avLst/>
+                    </a:prstGeom>
+                    <a:noFill/>
+                    <a:ln w="9525">
+                      <a:noFill/>
+                      <a:miter lim="800000"/>
+                      <a:headEnd/>
+                      <a:tailEnd/>
+                    </a:ln>
+                  </pic:spPr>
+                </pic:pic>
+              </a:graphicData>
+            </a:graphic>
+          </wp:inline>
+        </w:drawing>
+      </w:r>
+    </w:p>
     <w:sectPr>
-      <w:headerReference w:type="default" r:id="rId7"/>
-      <w:footerReference w:type="default" r:id="rId8"/>
+      <w:headerReference w:type="default" r:id="rId8"/>
+      <w:footerReference w:type="default" r:id="rId9"/>
       <w:pgSz w:w="11906" w:h="16838"/>
       <w:pgMar w:top="1417" w:right="1417" w:bottom="1417" w:left="1417" w:header="708" w:footer="708" w:gutter="0"/>
       <w:cols w:space="708"/>
@@ -1812,40 +1887,6 @@
         </w:p>
       </w:docPartBody>
     </w:docPart>
-    <w:docPart>
-      <w:docPartPr>
-        <w:name w:val="84FFDE712B7643699B1F30CC1140A528"/>
-        <w:category>
-          <w:name w:val="Général"/>
-          <w:gallery w:val="placeholder"/>
-        </w:category>
-        <w:types>
-          <w:type w:val="bbPlcHdr"/>
-        </w:types>
-        <w:behaviors>
-          <w:behavior w:val="content"/>
-        </w:behaviors>
-        <w:guid w:val="{D87A887E-8923-4641-A4CE-596659D94066}"/>
-      </w:docPartPr>
-      <w:docPartBody>
-        <w:p>
-          <w:pPr>
-            <w:pStyle w:val="84FFDE712B7643699B1F30CC1140A528"/>
-          </w:pPr>
-          <w:r>
-            <w:rPr>
-              <w:rFonts w:asciiTheme="majorHAnsi" w:eastAsiaTheme="majorEastAsia" w:hAnsiTheme="majorHAnsi" w:cstheme="majorBidi"/>
-              <w:b/>
-              <w:bCs/>
-              <w:color w:val="4F81BD" w:themeColor="accent1"/>
-              <w:sz w:val="36"/>
-              <w:szCs w:val="36"/>
-            </w:rPr>
-            <w:t>[Année]</w:t>
-          </w:r>
-        </w:p>
-      </w:docPartBody>
-    </w:docPart>
   </w:docParts>
 </w:glossaryDocument>
 </file>
@@ -1912,6 +1953,7 @@
     <w:rsidRoot w:val="004B1EBA"/>
     <w:rsid w:val="004B1EBA"/>
     <w:rsid w:val="00592BA1"/>
+    <w:rsid w:val="00BF7607"/>
   </w:rsids>
   <m:mathPr>
     <m:mathFont m:val="Cambria Math"/>
@@ -2092,6 +2134,7 @@
   <w:style w:type="paragraph" w:default="1" w:styleId="Normal">
     <w:name w:val="Normal"/>
     <w:qFormat/>
+    <w:rsid w:val="00BF7607"/>
   </w:style>
   <w:style w:type="character" w:default="1" w:styleId="Policepardfaut">
     <w:name w:val="Default Paragraph Font"/>

</xml_diff>